<commit_message>
Tutorials on Java Basics to start with Selenium Automation
</commit_message>
<xml_diff>
--- a/2. Selenium - Java Basics - Interview Questions.docx
+++ b/2. Selenium - Java Basics - Interview Questions.docx
@@ -202,7 +202,25 @@
           <w:szCs w:val="21"/>
           <w:lang w:eastAsia="en-IN"/>
         </w:rPr>
-        <w:t xml:space="preserve">The most unique feature of java is platform independent. In any programming language </w:t>
+        <w:t>The most unique feature of java is platform independent. In any programming language sou</w:t>
+      </w:r>
+      <w:r>
+        <w:rPr>
+          <w:rFonts w:ascii="Arial" w:eastAsia="Times New Roman" w:hAnsi="Arial" w:cs="Arial"/>
+          <w:sz w:val="21"/>
+          <w:szCs w:val="21"/>
+          <w:lang w:eastAsia="en-IN"/>
+        </w:rPr>
+        <w:t>r</w:t>
+      </w:r>
+      <w:r>
+        <w:rPr>
+          <w:rFonts w:ascii="Arial" w:eastAsia="Times New Roman" w:hAnsi="Arial" w:cs="Arial"/>
+          <w:sz w:val="21"/>
+          <w:szCs w:val="21"/>
+          <w:lang w:eastAsia="en-IN"/>
+        </w:rPr>
+        <w:t xml:space="preserve">ce code is compiled in to executable code. This cannot be run across all platforms. When </w:t>
       </w:r>
       <w:proofErr w:type="spellStart"/>
       <w:r>
@@ -212,7 +230,7 @@
           <w:szCs w:val="21"/>
           <w:lang w:eastAsia="en-IN"/>
         </w:rPr>
-        <w:t>soruce</w:t>
+        <w:t>javac</w:t>
       </w:r>
       <w:proofErr w:type="spellEnd"/>
       <w:r>
@@ -222,47 +240,7 @@
           <w:szCs w:val="21"/>
           <w:lang w:eastAsia="en-IN"/>
         </w:rPr>
-        <w:t xml:space="preserve"> code is compiled in to executable code. This cannot be run across all platforms. When </w:t>
-      </w:r>
-      <w:proofErr w:type="spellStart"/>
-      <w:r>
-        <w:rPr>
-          <w:rFonts w:ascii="Arial" w:eastAsia="Times New Roman" w:hAnsi="Arial" w:cs="Arial"/>
-          <w:sz w:val="21"/>
-          <w:szCs w:val="21"/>
-          <w:lang w:eastAsia="en-IN"/>
-        </w:rPr>
-        <w:t>javac</w:t>
-      </w:r>
-      <w:proofErr w:type="spellEnd"/>
-      <w:r>
-        <w:rPr>
-          <w:rFonts w:ascii="Arial" w:eastAsia="Times New Roman" w:hAnsi="Arial" w:cs="Arial"/>
-          <w:sz w:val="21"/>
-          <w:szCs w:val="21"/>
-          <w:lang w:eastAsia="en-IN"/>
-        </w:rPr>
-        <w:t xml:space="preserve"> compiles a java program it generates an executable file called .class file. class file contains byte codes. Byte codes are interpreted only by </w:t>
-      </w:r>
-      <w:proofErr w:type="gramStart"/>
-      <w:r>
-        <w:rPr>
-          <w:rFonts w:ascii="Arial" w:eastAsia="Times New Roman" w:hAnsi="Arial" w:cs="Arial"/>
-          <w:sz w:val="21"/>
-          <w:szCs w:val="21"/>
-          <w:lang w:eastAsia="en-IN"/>
-        </w:rPr>
-        <w:t>JVMs .</w:t>
-      </w:r>
-      <w:proofErr w:type="gramEnd"/>
-      <w:r>
-        <w:rPr>
-          <w:rFonts w:ascii="Arial" w:eastAsia="Times New Roman" w:hAnsi="Arial" w:cs="Arial"/>
-          <w:sz w:val="21"/>
-          <w:szCs w:val="21"/>
-          <w:lang w:eastAsia="en-IN"/>
-        </w:rPr>
-        <w:t xml:space="preserve"> Since these JVM’s are made available across all platforms, we can execute this byte code in any platform. Byte code generated in windows environment can also be executed in Linux environment. This makes java platform independent.</w:t>
+        <w:t xml:space="preserve"> compiles a java program it generates an executable file called .class file. class file contains byte codes. Byte codes are interpreted only by JVMs. Since these JVM’s are made available across all platforms, we can execute this byte code in any platform. Byte code generated in windows environment can also be executed in Linux environment. This makes java platform independent.</w:t>
       </w:r>
     </w:p>
     <w:p>
@@ -2713,41 +2691,41 @@
         </w:rPr>
         <w:t>As a Java programmer, you do not have to directly address memory allocation and recovery of memory space, which is a common headache for C++ programmers. When you need a new object, Java allocates the required memory. When you are done with an object, the memory is reclaimed for you automatically via Java's garbage collection facility.</w:t>
       </w:r>
+    </w:p>
+    <w:p>
+      <w:pPr>
+        <w:shd w:val="clear" w:color="auto" w:fill="FFFFFF"/>
+        <w:spacing w:line="240" w:lineRule="auto"/>
+        <w:rPr>
+          <w:rFonts w:ascii="Arial" w:eastAsia="Times New Roman" w:hAnsi="Arial" w:cs="Arial"/>
+          <w:sz w:val="21"/>
+          <w:szCs w:val="21"/>
+          <w:lang w:eastAsia="en-IN"/>
+        </w:rPr>
+      </w:pPr>
+      <w:r>
+        <w:rPr>
+          <w:rFonts w:ascii="Arial" w:eastAsia="Times New Roman" w:hAnsi="Arial" w:cs="Arial"/>
+          <w:sz w:val="21"/>
+          <w:szCs w:val="21"/>
+          <w:lang w:eastAsia="en-IN"/>
+        </w:rPr>
+        <w:t>Garbage collection runs as a thread in the background, looking for objects that no longer have a usable reference. When it finds them, it destroys them and reclaims the memory.</w:t>
+      </w:r>
+    </w:p>
+    <w:p>
+      <w:pPr>
+        <w:shd w:val="clear" w:color="auto" w:fill="FFFFFF"/>
+        <w:spacing w:line="240" w:lineRule="auto"/>
+        <w:rPr>
+          <w:rFonts w:ascii="Arial" w:eastAsia="Times New Roman" w:hAnsi="Arial" w:cs="Arial"/>
+          <w:sz w:val="21"/>
+          <w:szCs w:val="21"/>
+          <w:lang w:eastAsia="en-IN"/>
+        </w:rPr>
+      </w:pPr>
       <w:bookmarkStart w:id="0" w:name="_GoBack"/>
       <w:bookmarkEnd w:id="0"/>
-    </w:p>
-    <w:p>
-      <w:pPr>
-        <w:shd w:val="clear" w:color="auto" w:fill="FFFFFF"/>
-        <w:spacing w:line="240" w:lineRule="auto"/>
-        <w:rPr>
-          <w:rFonts w:ascii="Arial" w:eastAsia="Times New Roman" w:hAnsi="Arial" w:cs="Arial"/>
-          <w:sz w:val="21"/>
-          <w:szCs w:val="21"/>
-          <w:lang w:eastAsia="en-IN"/>
-        </w:rPr>
-      </w:pPr>
-      <w:r>
-        <w:rPr>
-          <w:rFonts w:ascii="Arial" w:eastAsia="Times New Roman" w:hAnsi="Arial" w:cs="Arial"/>
-          <w:sz w:val="21"/>
-          <w:szCs w:val="21"/>
-          <w:lang w:eastAsia="en-IN"/>
-        </w:rPr>
-        <w:t>Garbage collection runs as a thread in the background, looking for objects that no longer have a usable reference. When it finds them, it destroys them and reclaims the memory.</w:t>
-      </w:r>
-    </w:p>
-    <w:p>
-      <w:pPr>
-        <w:shd w:val="clear" w:color="auto" w:fill="FFFFFF"/>
-        <w:spacing w:line="240" w:lineRule="auto"/>
-        <w:rPr>
-          <w:rFonts w:ascii="Arial" w:eastAsia="Times New Roman" w:hAnsi="Arial" w:cs="Arial"/>
-          <w:sz w:val="21"/>
-          <w:szCs w:val="21"/>
-          <w:lang w:eastAsia="en-IN"/>
-        </w:rPr>
-      </w:pPr>
     </w:p>
     <w:sectPr>
       <w:pgSz w:w="11906" w:h="16838"/>

</xml_diff>